<commit_message>
Model input file clean-up
</commit_message>
<xml_diff>
--- a/doc/README FILE FOR LMT8 for MODFLOW.docx
+++ b/doc/README FILE FOR LMT8 for MODFLOW.docx
@@ -37,16 +37,13 @@
         <w:t>.0: 0</w:t>
       </w:r>
       <w:r>
-        <w:t>7</w:t>
+        <w:t>9</w:t>
       </w:r>
       <w:r>
         <w:t>/</w:t>
       </w:r>
       <w:r>
-        <w:t>1</w:t>
-      </w:r>
-      <w:r>
-        <w:t>1</w:t>
+        <w:t>30</w:t>
       </w:r>
       <w:r>
         <w:t>/20</w:t>
@@ -89,16 +86,31 @@
         <w:spacing w:after="0" w:line="240" w:lineRule="auto"/>
       </w:pPr>
       <w:r>
+        <w:rPr>
+          <w:rFonts w:ascii="Courier New" w:hAnsi="Courier New" w:cs="Courier New"/>
+          <w:sz w:val="20"/>
+        </w:rPr>
         <w:t>LMT</w:t>
       </w:r>
       <w:r>
+        <w:rPr>
+          <w:rFonts w:ascii="Courier New" w:hAnsi="Courier New" w:cs="Courier New"/>
+          <w:sz w:val="20"/>
+        </w:rPr>
         <w:t>8</w:t>
       </w:r>
       <w:r>
         <w:t xml:space="preserve"> is </w:t>
       </w:r>
       <w:r>
-        <w:t>updated version of the LMT7</w:t>
+        <w:t xml:space="preserve">updated version of the </w:t>
+      </w:r>
+      <w:r>
+        <w:rPr>
+          <w:rFonts w:ascii="Courier New" w:hAnsi="Courier New" w:cs="Courier New"/>
+          <w:sz w:val="20"/>
+        </w:rPr>
+        <w:t>LMT7</w:t>
       </w:r>
       <w:r>
         <w:t xml:space="preserve"> package for MODFLOW</w:t>
@@ -110,7 +122,14 @@
         <w:t xml:space="preserve"> that enables</w:t>
       </w:r>
       <w:r>
-        <w:t xml:space="preserve"> simulation of transport in packages that are not supported by MT3DMS.  LMT8</w:t>
+        <w:t xml:space="preserve"> simulation of transport in packages that are not supported by MT3DMS.  </w:t>
+      </w:r>
+      <w:r>
+        <w:rPr>
+          <w:rFonts w:ascii="Courier New" w:hAnsi="Courier New" w:cs="Courier New"/>
+          <w:sz w:val="20"/>
+        </w:rPr>
+        <w:t>LMT8</w:t>
       </w:r>
       <w:r>
         <w:t xml:space="preserve"> produce</w:t>
@@ -128,13 +147,55 @@
         <w:t xml:space="preserve"> for multi-species mass transport modeling</w:t>
       </w:r>
       <w:r>
-        <w:t xml:space="preserve"> in the unsaturated zone (new UZT package), streams (new SFT package), and lakes (new LKT package), among other new packages</w:t>
-      </w:r>
-      <w:r>
-        <w:t>.  The LMT</w:t>
-      </w:r>
-      <w:r>
-        <w:t xml:space="preserve"> Package was originally</w:t>
+        <w:t xml:space="preserve"> in the unsaturated zone (new </w:t>
+      </w:r>
+      <w:r>
+        <w:rPr>
+          <w:rFonts w:ascii="Courier New" w:hAnsi="Courier New" w:cs="Courier New"/>
+          <w:sz w:val="20"/>
+        </w:rPr>
+        <w:t>UZT</w:t>
+      </w:r>
+      <w:r>
+        <w:t xml:space="preserve"> package), streams (new </w:t>
+      </w:r>
+      <w:r>
+        <w:rPr>
+          <w:rFonts w:ascii="Courier New" w:hAnsi="Courier New" w:cs="Courier New"/>
+          <w:sz w:val="20"/>
+        </w:rPr>
+        <w:t>SFT</w:t>
+      </w:r>
+      <w:r>
+        <w:t xml:space="preserve"> package), and lakes (new </w:t>
+      </w:r>
+      <w:r>
+        <w:rPr>
+          <w:rFonts w:ascii="Courier New" w:hAnsi="Courier New" w:cs="Courier New"/>
+          <w:sz w:val="20"/>
+        </w:rPr>
+        <w:t>LKT</w:t>
+      </w:r>
+      <w:r>
+        <w:t xml:space="preserve"> package), among other new packages</w:t>
+      </w:r>
+      <w:r>
+        <w:t xml:space="preserve">.  The </w:t>
+      </w:r>
+      <w:bookmarkStart w:id="0" w:name="_GoBack"/>
+      <w:r>
+        <w:rPr>
+          <w:rFonts w:ascii="Courier New" w:hAnsi="Courier New" w:cs="Courier New"/>
+          <w:sz w:val="20"/>
+        </w:rPr>
+        <w:t>LMT</w:t>
+      </w:r>
+      <w:r>
+        <w:t xml:space="preserve"> </w:t>
+      </w:r>
+      <w:bookmarkEnd w:id="0"/>
+      <w:r>
+        <w:t>Package was originally</w:t>
       </w:r>
       <w:r>
         <w:t xml:space="preserve"> documented in the USGS Open-File Report 01-82 (Zheng and others, 2001), available from</w:t>
@@ -193,16 +254,16 @@
         <w:t>.0: 0</w:t>
       </w:r>
       <w:r>
-        <w:t>6</w:t>
+        <w:t>9</w:t>
       </w:r>
       <w:r>
         <w:t>-</w:t>
       </w:r>
       <w:r>
-        <w:t>1</w:t>
-      </w:r>
-      <w:r>
-        <w:t>8-20</w:t>
+        <w:t>30</w:t>
+      </w:r>
+      <w:r>
+        <w:t>-20</w:t>
       </w:r>
       <w:r>
         <w:t>16</w:t>
@@ -276,9 +337,20 @@
         <w:spacing w:after="0" w:line="240" w:lineRule="auto"/>
       </w:pPr>
       <w:r>
-        <w:t>The data in the MODFLOW input file for LMT</w:t>
-      </w:r>
-      <w:r>
+        <w:t xml:space="preserve">The data in the MODFLOW input file for </w:t>
+      </w:r>
+      <w:r>
+        <w:rPr>
+          <w:rFonts w:ascii="Courier New" w:hAnsi="Courier New" w:cs="Courier New"/>
+          <w:sz w:val="20"/>
+        </w:rPr>
+        <w:t>LMT</w:t>
+      </w:r>
+      <w:r>
+        <w:rPr>
+          <w:rFonts w:ascii="Courier New" w:hAnsi="Courier New" w:cs="Courier New"/>
+          <w:sz w:val="20"/>
+        </w:rPr>
         <w:t>8</w:t>
       </w:r>
       <w:r>
@@ -288,16 +360,43 @@
         <w:t xml:space="preserve"> </w:t>
       </w:r>
       <w:r>
-        <w:t>original LMT6 version of LMT (see above Internet link to</w:t>
+        <w:t xml:space="preserve">original </w:t>
+      </w:r>
+      <w:r>
+        <w:rPr>
+          <w:rFonts w:ascii="Courier New" w:hAnsi="Courier New" w:cs="Courier New"/>
+          <w:sz w:val="20"/>
+        </w:rPr>
+        <w:t>LMT6</w:t>
+      </w:r>
+      <w:r>
+        <w:t xml:space="preserve"> version of LMT (see above Internet link to</w:t>
       </w:r>
       <w:r>
         <w:t xml:space="preserve"> t</w:t>
       </w:r>
       <w:r>
-        <w:t>he documentation for LMT6)</w:t>
-      </w:r>
-      <w:r>
-        <w:t>, with a new optional line (shown last in the example below) when solute transport in the unsaturated zone, streams, and lakes is to be simulated. The LMT8</w:t>
+        <w:t xml:space="preserve">he documentation for </w:t>
+      </w:r>
+      <w:r>
+        <w:rPr>
+          <w:rFonts w:ascii="Courier New" w:hAnsi="Courier New" w:cs="Courier New"/>
+          <w:sz w:val="20"/>
+        </w:rPr>
+        <w:t>LMT6</w:t>
+      </w:r>
+      <w:r>
+        <w:t>)</w:t>
+      </w:r>
+      <w:r>
+        <w:t xml:space="preserve">, with a new optional line (shown last in the example below) when solute transport in the unsaturated zone, streams, and lakes is to be simulated. The </w:t>
+      </w:r>
+      <w:r>
+        <w:rPr>
+          <w:rFonts w:ascii="Courier New" w:hAnsi="Courier New" w:cs="Courier New"/>
+          <w:sz w:val="20"/>
+        </w:rPr>
+        <w:t>LMT8</w:t>
       </w:r>
       <w:r>
         <w:t xml:space="preserve"> input file must have the</w:t>
@@ -642,7 +741,34 @@
         <w:t>LAK</w:t>
       </w:r>
       <w:r>
-        <w:t xml:space="preserve"> does not matter.  When specified, flows associated with the respective package (e.g., UZF, etc.) will be written to the FTL package.  Otherwise, only those fluxes interacting with the groundwater (saturated) system are written, which in the case of UZF include recharge, groundwater ET, and spring discharge.  </w:t>
+        <w:t xml:space="preserve"> does not matter.  When specified, flows associated with the respective package (e.g., </w:t>
+      </w:r>
+      <w:r>
+        <w:rPr>
+          <w:rFonts w:ascii="Courier New" w:hAnsi="Courier New" w:cs="Courier New"/>
+        </w:rPr>
+        <w:t>UZF</w:t>
+      </w:r>
+      <w:r>
+        <w:t xml:space="preserve">, etc.) will be written to the </w:t>
+      </w:r>
+      <w:r>
+        <w:rPr>
+          <w:rFonts w:ascii="Courier New" w:hAnsi="Courier New" w:cs="Courier New"/>
+        </w:rPr>
+        <w:t>FTL</w:t>
+      </w:r>
+      <w:r>
+        <w:t xml:space="preserve"> package.  Otherwise, only those fluxes interacting with the groundwater (saturated) system are written, which in the case of </w:t>
+      </w:r>
+      <w:r>
+        <w:rPr>
+          <w:rFonts w:ascii="Courier New" w:hAnsi="Courier New" w:cs="Courier New"/>
+        </w:rPr>
+        <w:t>UZF</w:t>
+      </w:r>
+      <w:r>
+        <w:t xml:space="preserve"> include recharge, groundwater ET, and spring discharge.  </w:t>
       </w:r>
     </w:p>
     <w:p>
@@ -659,9 +785,20 @@
         <w:spacing w:after="0" w:line="240" w:lineRule="auto"/>
       </w:pPr>
       <w:r>
-        <w:t>The MODFLOW Name File must include the name of an LMT input file to activate the LMT</w:t>
-      </w:r>
-      <w:r>
+        <w:t xml:space="preserve">The MODFLOW Name File must include the name of an LMT input file to activate the </w:t>
+      </w:r>
+      <w:r>
+        <w:rPr>
+          <w:rFonts w:ascii="Courier New" w:hAnsi="Courier New" w:cs="Courier New"/>
+          <w:sz w:val="20"/>
+        </w:rPr>
+        <w:t>LMT</w:t>
+      </w:r>
+      <w:r>
+        <w:rPr>
+          <w:rFonts w:ascii="Courier New" w:hAnsi="Courier New" w:cs="Courier New"/>
+          <w:sz w:val="20"/>
+        </w:rPr>
         <w:t>8</w:t>
       </w:r>
       <w:r>
@@ -674,9 +811,20 @@
         <w:t>link file used by MT3D-USGS</w:t>
       </w:r>
       <w:r>
-        <w:t>.  The file type in the Name file must be LMT</w:t>
-      </w:r>
-      <w:r>
+        <w:t xml:space="preserve">.  The file type in the Name file must be </w:t>
+      </w:r>
+      <w:r>
+        <w:rPr>
+          <w:rFonts w:ascii="Courier New" w:hAnsi="Courier New" w:cs="Courier New"/>
+          <w:sz w:val="20"/>
+        </w:rPr>
+        <w:t>LMT</w:t>
+      </w:r>
+      <w:r>
+        <w:rPr>
+          <w:rFonts w:ascii="Courier New" w:hAnsi="Courier New" w:cs="Courier New"/>
+          <w:sz w:val="20"/>
+        </w:rPr>
         <w:t>8</w:t>
       </w:r>
       <w:r>
@@ -686,10 +834,24 @@
         <w:t xml:space="preserve">  </w:t>
       </w:r>
       <w:r>
-        <w:t>This file type for the LMT</w:t>
-      </w:r>
-      <w:r>
-        <w:t>8 package ha</w:t>
+        <w:t xml:space="preserve">This file type for the </w:t>
+      </w:r>
+      <w:r>
+        <w:rPr>
+          <w:rFonts w:ascii="Courier New" w:hAnsi="Courier New" w:cs="Courier New"/>
+          <w:sz w:val="20"/>
+        </w:rPr>
+        <w:t>LMT</w:t>
+      </w:r>
+      <w:r>
+        <w:rPr>
+          <w:rFonts w:ascii="Courier New" w:hAnsi="Courier New" w:cs="Courier New"/>
+          <w:sz w:val="20"/>
+        </w:rPr>
+        <w:t>8</w:t>
+      </w:r>
+      <w:r>
+        <w:t xml:space="preserve"> package ha</w:t>
       </w:r>
       <w:r>
         <w:t>s changed from that used for the</w:t>
@@ -698,7 +860,14 @@
         <w:t xml:space="preserve"> </w:t>
       </w:r>
       <w:r>
-        <w:t xml:space="preserve">LMT6 </w:t>
+        <w:rPr>
+          <w:rFonts w:ascii="Courier New" w:hAnsi="Courier New" w:cs="Courier New"/>
+          <w:sz w:val="20"/>
+        </w:rPr>
+        <w:t>LMT6</w:t>
+      </w:r>
+      <w:r>
+        <w:t xml:space="preserve"> </w:t>
       </w:r>
       <w:r>
         <w:t>package because the input file now accepts an additional optional line</w:t>
@@ -713,7 +882,57 @@
         <w:t xml:space="preserve"> </w:t>
       </w:r>
       <w:r>
-        <w:t>is optional.  If not specified and the UZF, SFR, and/or LAK package is active, then calculated fluxes between these packages and the groundwater system will be written to the Flow-Transport Link (FTL) file and used by the Source-Sink Mixing (SSM) package within MT3D-USGS</w:t>
+        <w:t xml:space="preserve">is optional.  If not specified and the </w:t>
+      </w:r>
+      <w:r>
+        <w:rPr>
+          <w:rFonts w:ascii="Courier New" w:hAnsi="Courier New" w:cs="Courier New"/>
+          <w:sz w:val="20"/>
+        </w:rPr>
+        <w:t>UZF</w:t>
+      </w:r>
+      <w:r>
+        <w:t xml:space="preserve">, </w:t>
+      </w:r>
+      <w:r>
+        <w:rPr>
+          <w:rFonts w:ascii="Courier New" w:hAnsi="Courier New" w:cs="Courier New"/>
+          <w:sz w:val="20"/>
+        </w:rPr>
+        <w:t>SFR</w:t>
+      </w:r>
+      <w:r>
+        <w:t xml:space="preserve">, and/or </w:t>
+      </w:r>
+      <w:r>
+        <w:rPr>
+          <w:rFonts w:ascii="Courier New" w:hAnsi="Courier New" w:cs="Courier New"/>
+          <w:sz w:val="20"/>
+        </w:rPr>
+        <w:t>LAK</w:t>
+      </w:r>
+      <w:r>
+        <w:t xml:space="preserve"> package is active, then calculated fluxes between these packages and the groundwater system will be written to the Flow-Transport Link (</w:t>
+      </w:r>
+      <w:r>
+        <w:rPr>
+          <w:rFonts w:ascii="Courier New" w:hAnsi="Courier New" w:cs="Courier New"/>
+          <w:sz w:val="20"/>
+        </w:rPr>
+        <w:t>FTL</w:t>
+      </w:r>
+      <w:r>
+        <w:t>) file and used by the Source-Sink Mixing (</w:t>
+      </w:r>
+      <w:r>
+        <w:rPr>
+          <w:rFonts w:ascii="Courier New" w:hAnsi="Courier New" w:cs="Courier New"/>
+          <w:sz w:val="20"/>
+        </w:rPr>
+        <w:t>SSM</w:t>
+      </w:r>
+      <w:r>
+        <w:t>) package within MT3D-USGS</w:t>
       </w:r>
       <w:r>
         <w:t xml:space="preserve">.  </w:t>
@@ -754,22 +973,46 @@
         <w:widowControl w:val="0"/>
         <w:suppressAutoHyphens/>
         <w:spacing w:after="0" w:line="240" w:lineRule="auto"/>
-      </w:pPr>
-      <w:r>
+        <w:rPr>
+          <w:rFonts w:ascii="Courier New" w:hAnsi="Courier New" w:cs="Courier New"/>
+          <w:sz w:val="20"/>
+        </w:rPr>
+      </w:pPr>
+      <w:r>
+        <w:rPr>
+          <w:rFonts w:ascii="Courier New" w:hAnsi="Courier New" w:cs="Courier New"/>
+          <w:sz w:val="20"/>
+        </w:rPr>
         <w:t>LMT</w:t>
       </w:r>
       <w:r>
+        <w:rPr>
+          <w:rFonts w:ascii="Courier New" w:hAnsi="Courier New" w:cs="Courier New"/>
+          <w:sz w:val="20"/>
+        </w:rPr>
         <w:t>8</w:t>
       </w:r>
       <w:r>
+        <w:rPr>
+          <w:rFonts w:ascii="Courier New" w:hAnsi="Courier New" w:cs="Courier New"/>
+          <w:sz w:val="20"/>
+        </w:rPr>
         <w:t xml:space="preserve">   </w:t>
       </w:r>
       <w:proofErr w:type="gramStart"/>
       <w:r>
+        <w:rPr>
+          <w:rFonts w:ascii="Courier New" w:hAnsi="Courier New" w:cs="Courier New"/>
+          <w:sz w:val="20"/>
+        </w:rPr>
         <w:t xml:space="preserve">45  </w:t>
       </w:r>
       <w:proofErr w:type="spellStart"/>
       <w:r>
+        <w:rPr>
+          <w:rFonts w:ascii="Courier New" w:hAnsi="Courier New" w:cs="Courier New"/>
+          <w:sz w:val="20"/>
+        </w:rPr>
         <w:t>test.lmt</w:t>
       </w:r>
       <w:proofErr w:type="spellEnd"/>
@@ -855,9 +1098,20 @@
         <w:spacing w:after="0" w:line="240" w:lineRule="auto"/>
       </w:pPr>
       <w:r>
-        <w:t>The source code for the LMT</w:t>
-      </w:r>
-      <w:r>
+        <w:t xml:space="preserve">The source code for the </w:t>
+      </w:r>
+      <w:r>
+        <w:rPr>
+          <w:rFonts w:ascii="Courier New" w:hAnsi="Courier New" w:cs="Courier New"/>
+          <w:sz w:val="20"/>
+        </w:rPr>
+        <w:t>LMT</w:t>
+      </w:r>
+      <w:r>
+        <w:rPr>
+          <w:rFonts w:ascii="Courier New" w:hAnsi="Courier New" w:cs="Courier New"/>
+          <w:sz w:val="20"/>
+        </w:rPr>
         <w:t>8</w:t>
       </w:r>
       <w:r>
@@ -896,7 +1150,14 @@
         <w:t xml:space="preserve">.f.  </w:t>
       </w:r>
       <w:r>
-        <w:t>To implement LMT8</w:t>
+        <w:t xml:space="preserve">To implement </w:t>
+      </w:r>
+      <w:r>
+        <w:rPr>
+          <w:rFonts w:ascii="Courier New" w:hAnsi="Courier New" w:cs="Courier New"/>
+          <w:sz w:val="20"/>
+        </w:rPr>
+        <w:t>LMT8</w:t>
       </w:r>
       <w:r>
         <w:t xml:space="preserve"> in MODFLOW-</w:t>
@@ -928,13 +1189,31 @@
         <w:spacing w:after="0" w:line="240" w:lineRule="auto"/>
       </w:pPr>
       <w:r>
-        <w:t>a) Insert the keyword 'LMT</w:t>
-      </w:r>
-      <w:r>
+        <w:t xml:space="preserve">a) Insert the keyword </w:t>
+      </w:r>
+      <w:r>
+        <w:rPr>
+          <w:rFonts w:ascii="Courier New" w:hAnsi="Courier New" w:cs="Courier New"/>
+          <w:sz w:val="20"/>
+        </w:rPr>
+        <w:t>'LMT</w:t>
+      </w:r>
+      <w:r>
+        <w:rPr>
+          <w:rFonts w:ascii="Courier New" w:hAnsi="Courier New" w:cs="Courier New"/>
+          <w:sz w:val="20"/>
+        </w:rPr>
         <w:t>8</w:t>
       </w:r>
       <w:r>
-        <w:t>' (all capital) in the 49th element of the CUNIT array in the MODFLOW-</w:t>
+        <w:rPr>
+          <w:rFonts w:ascii="Courier New" w:hAnsi="Courier New" w:cs="Courier New"/>
+          <w:sz w:val="20"/>
+        </w:rPr>
+        <w:t>'</w:t>
+      </w:r>
+      <w:r>
+        <w:t xml:space="preserve"> (all capital) in the 49th element of the CUNIT array in the MODFLOW-</w:t>
       </w:r>
       <w:r>
         <w:t>NWT</w:t>
@@ -1042,89 +1321,170 @@
         <w:t>NWT</w:t>
       </w:r>
       <w:r>
-        <w:t xml:space="preserve"> through the LMT</w:t>
-      </w:r>
-      <w:r>
-        <w:t>8</w:t>
-      </w:r>
-      <w:r>
-        <w:t xml:space="preserve"> package can be saved in either an unformatted (binary) file or an ASCII text file with free format.  </w:t>
-      </w:r>
-      <w:r>
-        <w:t xml:space="preserve">MODFLOW-NWT will write </w:t>
-      </w:r>
-      <w:r>
-        <w:t>one of two</w:t>
-      </w:r>
-      <w:r>
-        <w:t xml:space="preserve"> header</w:t>
-      </w:r>
-      <w:r>
-        <w:t>s</w:t>
-      </w:r>
-      <w:r>
-        <w:t xml:space="preserve"> </w:t>
-      </w:r>
-      <w:r>
-        <w:t>to the beginning of the FTL file that reads either ‘</w:t>
+        <w:t xml:space="preserve"> through the </w:t>
       </w:r>
       <w:r>
         <w:rPr>
           <w:rFonts w:ascii="Courier New" w:hAnsi="Courier New" w:cs="Courier New"/>
           <w:sz w:val="20"/>
         </w:rPr>
-        <w:t>MTGS1.00.00</w:t>
-      </w:r>
-      <w:r>
-        <w:t>’</w:t>
-      </w:r>
-      <w:r>
-        <w:t xml:space="preserve"> </w:t>
-      </w:r>
-      <w:r>
-        <w:t>or ‘</w:t>
+        <w:t>LMT</w:t>
       </w:r>
       <w:r>
         <w:rPr>
           <w:rFonts w:ascii="Courier New" w:hAnsi="Courier New" w:cs="Courier New"/>
           <w:sz w:val="20"/>
         </w:rPr>
-        <w:t>MT3D4.00.00</w:t>
-      </w:r>
-      <w:r>
-        <w:t xml:space="preserve">’ depending on whether the UZF1, SFR2, or LAK3 package is active in the simulation.  Regardless of whether </w:t>
+        <w:t>8</w:t>
+      </w:r>
+      <w:r>
+        <w:t xml:space="preserve"> package can be saved in either an unformatted (binary) file or an ASCII text file with free format.  </w:t>
+      </w:r>
+      <w:r>
+        <w:t xml:space="preserve">MODFLOW-NWT will write </w:t>
+      </w:r>
+      <w:r>
+        <w:t>one of two</w:t>
+      </w:r>
+      <w:r>
+        <w:t xml:space="preserve"> header</w:t>
+      </w:r>
+      <w:r>
+        <w:t>s</w:t>
+      </w:r>
+      <w:r>
+        <w:t xml:space="preserve"> </w:t>
+      </w:r>
+      <w:r>
+        <w:t>to the beginning of the FTL file that reads either ‘</w:t>
       </w:r>
       <w:r>
         <w:rPr>
           <w:rFonts w:ascii="Courier New" w:hAnsi="Courier New" w:cs="Courier New"/>
           <w:sz w:val="20"/>
         </w:rPr>
-        <w:t>PACKAGE_FLOWS</w:t>
-      </w:r>
-      <w:r>
-        <w:t xml:space="preserve"> appears in the LMT8 input file, </w:t>
-      </w:r>
-      <w:r>
-        <w:t xml:space="preserve">MT3D-USGS </w:t>
-      </w:r>
-      <w:r>
-        <w:t>will always</w:t>
-      </w:r>
-      <w:r>
-        <w:t xml:space="preserve"> write the header as </w:t>
+        <w:t>MTGS1.00.00</w:t>
+      </w:r>
+      <w:r>
+        <w:t>’</w:t>
+      </w:r>
+      <w:r>
+        <w:t xml:space="preserve"> </w:t>
+      </w:r>
+      <w:r>
+        <w:t>or ‘</w:t>
       </w:r>
       <w:r>
         <w:rPr>
           <w:rFonts w:ascii="Courier New" w:hAnsi="Courier New" w:cs="Courier New"/>
           <w:sz w:val="20"/>
         </w:rPr>
+        <w:t>MT3D4.00.00</w:t>
+      </w:r>
+      <w:r>
+        <w:t xml:space="preserve">’ depending on whether the </w:t>
+      </w:r>
+      <w:r>
+        <w:rPr>
+          <w:rFonts w:ascii="Courier New" w:hAnsi="Courier New" w:cs="Courier New"/>
+          <w:sz w:val="20"/>
+        </w:rPr>
+        <w:t>UZF1</w:t>
+      </w:r>
+      <w:r>
+        <w:t xml:space="preserve">, </w:t>
+      </w:r>
+      <w:r>
+        <w:rPr>
+          <w:rFonts w:ascii="Courier New" w:hAnsi="Courier New" w:cs="Courier New"/>
+          <w:sz w:val="20"/>
+        </w:rPr>
+        <w:t>SFR2</w:t>
+      </w:r>
+      <w:r>
+        <w:t xml:space="preserve">, or </w:t>
+      </w:r>
+      <w:r>
+        <w:rPr>
+          <w:rFonts w:ascii="Courier New" w:hAnsi="Courier New" w:cs="Courier New"/>
+          <w:sz w:val="20"/>
+        </w:rPr>
+        <w:t>LAK3</w:t>
+      </w:r>
+      <w:r>
+        <w:t xml:space="preserve"> package is active in the simulation.  Regardless of whether </w:t>
+      </w:r>
+      <w:r>
+        <w:rPr>
+          <w:rFonts w:ascii="Courier New" w:hAnsi="Courier New" w:cs="Courier New"/>
+          <w:sz w:val="20"/>
+        </w:rPr>
+        <w:t>PACKAGE_FLOWS</w:t>
+      </w:r>
+      <w:r>
+        <w:t xml:space="preserve"> appears in the </w:t>
+      </w:r>
+      <w:r>
+        <w:rPr>
+          <w:rFonts w:ascii="Courier New" w:hAnsi="Courier New" w:cs="Courier New"/>
+          <w:sz w:val="20"/>
+        </w:rPr>
+        <w:t>LMT8</w:t>
+      </w:r>
+      <w:r>
+        <w:t xml:space="preserve"> input file, </w:t>
+      </w:r>
+      <w:r>
+        <w:t xml:space="preserve">MT3D-USGS </w:t>
+      </w:r>
+      <w:r>
+        <w:t>will always</w:t>
+      </w:r>
+      <w:r>
+        <w:t xml:space="preserve"> write the header as </w:t>
+      </w:r>
+      <w:r>
+        <w:rPr>
+          <w:rFonts w:ascii="Courier New" w:hAnsi="Courier New" w:cs="Courier New"/>
+          <w:sz w:val="20"/>
+        </w:rPr>
         <w:t>MTGS1.00.00</w:t>
       </w:r>
       <w:r>
         <w:t xml:space="preserve"> </w:t>
       </w:r>
       <w:r>
-        <w:t xml:space="preserve">when UZF1, SFR2, or LAK3 is active to accommodate </w:t>
+        <w:t xml:space="preserve">when </w:t>
+      </w:r>
+      <w:r>
+        <w:rPr>
+          <w:rFonts w:ascii="Courier New" w:hAnsi="Courier New" w:cs="Courier New"/>
+          <w:sz w:val="20"/>
+        </w:rPr>
+        <w:t>UZF1</w:t>
+      </w:r>
+      <w:r>
+        <w:t xml:space="preserve">, </w:t>
+      </w:r>
+      <w:r>
+        <w:rPr>
+          <w:rFonts w:ascii="Courier New" w:hAnsi="Courier New" w:cs="Courier New"/>
+          <w:sz w:val="20"/>
+        </w:rPr>
+        <w:t>SFR2</w:t>
+      </w:r>
+      <w:r>
+        <w:t xml:space="preserve">, or </w:t>
+      </w:r>
+      <w:r>
+        <w:rPr>
+          <w:rFonts w:ascii="Courier New" w:hAnsi="Courier New" w:cs="Courier New"/>
+          <w:sz w:val="20"/>
+        </w:rPr>
+        <w:t>LAK3</w:t>
+      </w:r>
+      <w:r>
+        <w:t xml:space="preserve"> is active to accommodate </w:t>
       </w:r>
       <w:r>
         <w:t>these packages, either as boundary conditions to the groundwater system or for writing fluxes within their respective domains (e.g., cell-to-cell fluxes with in the unsaturated zone, or reach-to-reach within the streams)</w:t>
@@ -1319,9 +1679,17 @@
         <w:spacing w:after="0" w:line="240" w:lineRule="auto"/>
       </w:pPr>
       <w:r>
+        <w:rPr>
+          <w:rFonts w:ascii="Courier New" w:hAnsi="Courier New" w:cs="Courier New"/>
+          <w:sz w:val="20"/>
+        </w:rPr>
         <w:t>LMT</w:t>
       </w:r>
       <w:r>
+        <w:rPr>
+          <w:rFonts w:ascii="Courier New" w:hAnsi="Courier New" w:cs="Courier New"/>
+          <w:sz w:val="20"/>
+        </w:rPr>
         <w:t>8</w:t>
       </w:r>
       <w:r>
@@ -1331,16 +1699,45 @@
         <w:t xml:space="preserve"> </w:t>
       </w:r>
       <w:r>
-        <w:t>Packages: BCF7, LPF7, HUF7; RIV7, RCH7, WEL7, DRN7, EVT7, GHB7, STR7,</w:t>
-      </w:r>
-      <w:r>
+        <w:t xml:space="preserve">Packages: </w:t>
+      </w:r>
+      <w:r>
+        <w:rPr>
+          <w:rFonts w:ascii="Courier New" w:hAnsi="Courier New" w:cs="Courier New"/>
+          <w:sz w:val="20"/>
+        </w:rPr>
+        <w:t>BCF7, LPF7, HUF7; RIV7, RCH7, WEL7, DRN7, EVT7, GHB7, STR7,</w:t>
+      </w:r>
+      <w:r>
+        <w:rPr>
+          <w:rFonts w:ascii="Courier New" w:hAnsi="Courier New" w:cs="Courier New"/>
+          <w:sz w:val="20"/>
+        </w:rPr>
         <w:t xml:space="preserve"> </w:t>
       </w:r>
       <w:r>
+        <w:rPr>
+          <w:rFonts w:ascii="Courier New" w:hAnsi="Courier New" w:cs="Courier New"/>
+          <w:sz w:val="20"/>
+        </w:rPr>
         <w:t>RES7, FHB7, MNW, ETS7, DRT7</w:t>
       </w:r>
       <w:r>
-        <w:t>, UZF1, SFR2, and LAK3</w:t>
+        <w:rPr>
+          <w:rFonts w:ascii="Courier New" w:hAnsi="Courier New" w:cs="Courier New"/>
+          <w:sz w:val="20"/>
+        </w:rPr>
+        <w:t>, UZF1, SFR2</w:t>
+      </w:r>
+      <w:r>
+        <w:t xml:space="preserve">, and </w:t>
+      </w:r>
+      <w:r>
+        <w:rPr>
+          <w:rFonts w:ascii="Courier New" w:hAnsi="Courier New" w:cs="Courier New"/>
+          <w:sz w:val="20"/>
+        </w:rPr>
+        <w:t>LAK3</w:t>
       </w:r>
       <w:r>
         <w:t>.</w:t>
@@ -1415,7 +1812,17 @@
         <w:t>a new alternative</w:t>
       </w:r>
       <w:r>
-        <w:t xml:space="preserve"> structure of the Flow-Transport Link (FTL) </w:t>
+        <w:t xml:space="preserve"> structure of the Flow-Transport Link (</w:t>
+      </w:r>
+      <w:r>
+        <w:rPr>
+          <w:rFonts w:ascii="Courier New" w:hAnsi="Courier New" w:cs="Courier New"/>
+          <w:sz w:val="20"/>
+        </w:rPr>
+        <w:t>FTL</w:t>
+      </w:r>
+      <w:r>
+        <w:t xml:space="preserve">) </w:t>
       </w:r>
       <w:r>
         <w:t xml:space="preserve">is available for </w:t>
@@ -1470,7 +1877,27 @@
         <w:spacing w:after="0" w:line="240" w:lineRule="auto"/>
       </w:pPr>
       <w:r>
-        <w:t xml:space="preserve">For details of the original FTL file format, see Appendix C of the MT3DMS manual.  The following describes the contents of the FTL file when the header </w:t>
+        <w:t xml:space="preserve">For details of the original </w:t>
+      </w:r>
+      <w:r>
+        <w:rPr>
+          <w:rFonts w:ascii="Courier New" w:hAnsi="Courier New" w:cs="Courier New"/>
+          <w:sz w:val="20"/>
+        </w:rPr>
+        <w:t>FTL</w:t>
+      </w:r>
+      <w:r>
+        <w:t xml:space="preserve"> file format, see Appendix C of the MT3DMS manual.  The following describes the contents of the </w:t>
+      </w:r>
+      <w:r>
+        <w:rPr>
+          <w:rFonts w:ascii="Courier New" w:hAnsi="Courier New" w:cs="Courier New"/>
+          <w:sz w:val="20"/>
+        </w:rPr>
+        <w:t>FTL</w:t>
+      </w:r>
+      <w:r>
+        <w:t xml:space="preserve"> file when the header </w:t>
       </w:r>
       <w:r>
         <w:rPr>
@@ -7944,8 +8371,6 @@
         </w:numPr>
         <w:spacing w:after="0" w:line="240" w:lineRule="auto"/>
       </w:pPr>
-      <w:bookmarkStart w:id="0" w:name="_GoBack"/>
-      <w:bookmarkEnd w:id="0"/>
       <w:r>
         <w:t>NLAK</w:t>
       </w:r>

</xml_diff>